<commit_message>
Updated for UFT One 23.4
</commit_message>
<xml_diff>
--- a/Setting Up ODBC for FlightGUI.docx
+++ b/Setting Up ODBC for FlightGUI.docx
@@ -40,11 +40,19 @@
           <w:rFonts w:asciiTheme="minorHAnsi" w:hAnsiTheme="minorHAnsi"/>
         </w:rPr>
       </w:pPr>
-      <w:r>
-        <w:rPr>
-          <w:rFonts w:asciiTheme="minorHAnsi" w:hAnsiTheme="minorHAnsi"/>
-        </w:rPr>
-        <w:t xml:space="preserve">FlightGUI uses a </w:t>
+      <w:proofErr w:type="spellStart"/>
+      <w:r>
+        <w:rPr>
+          <w:rFonts w:asciiTheme="minorHAnsi" w:hAnsiTheme="minorHAnsi"/>
+        </w:rPr>
+        <w:t>FlightGUI</w:t>
+      </w:r>
+      <w:proofErr w:type="spellEnd"/>
+      <w:r>
+        <w:rPr>
+          <w:rFonts w:asciiTheme="minorHAnsi" w:hAnsiTheme="minorHAnsi"/>
+        </w:rPr>
+        <w:t xml:space="preserve"> uses a </w:t>
       </w:r>
       <w:r>
         <w:rPr>
@@ -733,19 +741,7 @@
           <w:color w:val="222222"/>
           <w:shd w:val="clear" w:color="auto" w:fill="FFFFFF"/>
         </w:rPr>
-        <w:t>You might want to also download a GUI tool to work with sqlite databases. One possible place is:</w:t>
-      </w:r>
-      <w:r>
-        <w:rPr>
-          <w:rFonts w:asciiTheme="minorHAnsi" w:hAnsiTheme="minorHAnsi"/>
-        </w:rPr>
-        <w:t xml:space="preserve"> </w:t>
-      </w:r>
-      <w:r>
-        <w:rPr>
-          <w:rFonts w:asciiTheme="minorHAnsi" w:hAnsiTheme="minorHAnsi"/>
-        </w:rPr>
-        <w:t>x</w:t>
+        <w:t>You might want to also down</w:t>
       </w:r>
       <w:r>
         <w:rPr>
@@ -753,7 +749,39 @@
           <w:color w:val="222222"/>
           <w:shd w:val="clear" w:color="auto" w:fill="FFFFFF"/>
         </w:rPr>
-        <w:t>https://github.com/sqlitebrowser/sqlitebrowser/releases</w:t>
+        <w:t>load a GUI tool to work with SQL</w:t>
+      </w:r>
+      <w:r>
+        <w:rPr>
+          <w:rFonts w:asciiTheme="minorHAnsi" w:hAnsiTheme="minorHAnsi"/>
+          <w:color w:val="222222"/>
+          <w:shd w:val="clear" w:color="auto" w:fill="FFFFFF"/>
+        </w:rPr>
+        <w:t>ite databases. One possible place is:</w:t>
+      </w:r>
+      <w:r>
+        <w:rPr>
+          <w:rFonts w:asciiTheme="minorHAnsi" w:hAnsiTheme="minorHAnsi"/>
+        </w:rPr>
+        <w:t xml:space="preserve"> </w:t>
+      </w:r>
+      <w:hyperlink r:id="rId9" w:history="1">
+        <w:r>
+          <w:rPr>
+            <w:rStyle w:val="Hyperlink"/>
+            <w:rFonts w:asciiTheme="minorHAnsi" w:hAnsiTheme="minorHAnsi"/>
+            <w:shd w:val="clear" w:color="auto" w:fill="FFFFFF"/>
+          </w:rPr>
+          <w:t>https://github.com/sqlitebrowser/sqlitebrowser/releases</w:t>
+        </w:r>
+      </w:hyperlink>
+      <w:r>
+        <w:rPr>
+          <w:rFonts w:asciiTheme="minorHAnsi" w:hAnsiTheme="minorHAnsi"/>
+          <w:color w:val="222222"/>
+          <w:shd w:val="clear" w:color="auto" w:fill="FFFFFF"/>
+        </w:rPr>
+        <w:t xml:space="preserve"> </w:t>
       </w:r>
     </w:p>
     <w:p>
@@ -769,22 +797,12 @@
     <w:p>
       <w:pPr>
         <w:rPr>
-          <w:rFonts w:asciiTheme="minorHAnsi" w:hAnsiTheme="minorHAnsi"/>
-          <w:color w:val="222222"/>
-          <w:shd w:val="clear" w:color="auto" w:fill="FFFFFF"/>
-        </w:rPr>
-      </w:pPr>
-      <w:r>
-        <w:rPr>
           <w:rFonts w:asciiTheme="minorHAnsi" w:hAnsiTheme="minorHAnsi" w:cs="Segoe UI"/>
           <w:color w:val="000000"/>
           <w:sz w:val="20"/>
           <w:szCs w:val="20"/>
         </w:rPr>
-        <w:t>St</w:t>
-      </w:r>
-      <w:bookmarkStart w:id="0" w:name="_GoBack"/>
-      <w:bookmarkEnd w:id="0"/>
+      </w:pPr>
       <w:r>
         <w:rPr>
           <w:rFonts w:asciiTheme="minorHAnsi" w:hAnsiTheme="minorHAnsi" w:cs="Segoe UI"/>
@@ -792,7 +810,7 @@
           <w:sz w:val="20"/>
           <w:szCs w:val="20"/>
         </w:rPr>
-        <w:t>art the 32-bit ODBC Administrator (Section 1)</w:t>
+        <w:t>Start the 32-bit ODBC Administrator (Section 1)</w:t>
       </w:r>
       <w:r>
         <w:rPr>
@@ -803,6 +821,15 @@
         </w:rPr>
         <w:t xml:space="preserve">. </w:t>
       </w:r>
+    </w:p>
+    <w:p>
+      <w:pPr>
+        <w:rPr>
+          <w:rFonts w:asciiTheme="minorHAnsi" w:hAnsiTheme="minorHAnsi"/>
+          <w:color w:val="222222"/>
+          <w:shd w:val="clear" w:color="auto" w:fill="FFFFFF"/>
+        </w:rPr>
+      </w:pPr>
       <w:r>
         <w:rPr>
           <w:rFonts w:asciiTheme="minorHAnsi" w:hAnsiTheme="minorHAnsi" w:cs="Segoe UI"/>
@@ -810,44 +837,7 @@
           <w:sz w:val="20"/>
           <w:szCs w:val="20"/>
         </w:rPr>
-        <w:t xml:space="preserve">(run: </w:t>
-      </w:r>
-      <w:r>
-        <w:rPr>
-          <w:rFonts w:asciiTheme="minorHAnsi" w:hAnsiTheme="minorHAnsi"/>
-          <w:color w:val="222222"/>
-          <w:shd w:val="clear" w:color="auto" w:fill="FFFFFF"/>
-        </w:rPr>
-        <w:t> %systemdrive%\Windows\SysWoW64\odbcad32.exe</w:t>
-      </w:r>
-    </w:p>
-    <w:p>
-      <w:pPr>
-        <w:rPr>
-          <w:rFonts w:asciiTheme="minorHAnsi" w:hAnsiTheme="minorHAnsi"/>
-          <w:color w:val="222222"/>
-          <w:sz w:val="20"/>
-          <w:shd w:val="clear" w:color="auto" w:fill="FFFFFF"/>
-        </w:rPr>
-      </w:pPr>
-      <w:r>
-        <w:rPr>
-          <w:rFonts w:asciiTheme="minorHAnsi" w:hAnsiTheme="minorHAnsi"/>
-          <w:color w:val="222222"/>
-          <w:sz w:val="20"/>
-          <w:shd w:val="clear" w:color="auto" w:fill="FFFFFF"/>
-        </w:rPr>
-        <w:lastRenderedPageBreak/>
-        <w:t>In the ODBC Data Source Administrator (32-bit) window, c</w:t>
-      </w:r>
-      <w:r>
-        <w:rPr>
-          <w:rFonts w:asciiTheme="minorHAnsi" w:hAnsiTheme="minorHAnsi"/>
-          <w:color w:val="222222"/>
-          <w:sz w:val="20"/>
-          <w:shd w:val="clear" w:color="auto" w:fill="FFFFFF"/>
-        </w:rPr>
-        <w:t xml:space="preserve">lick the Add button to </w:t>
+        <w:t xml:space="preserve">From a CMD prompt, type: </w:t>
       </w:r>
       <w:r>
         <w:rPr>
@@ -856,7 +846,98 @@
           <w:sz w:val="20"/>
           <w:szCs w:val="20"/>
         </w:rPr>
-        <w:t>a</w:t>
+        <w:t xml:space="preserve"> </w:t>
+      </w:r>
+      <w:r>
+        <w:rPr>
+          <w:rFonts w:asciiTheme="minorHAnsi" w:hAnsiTheme="minorHAnsi"/>
+          <w:color w:val="222222"/>
+          <w:shd w:val="clear" w:color="auto" w:fill="FFFFFF"/>
+        </w:rPr>
+        <w:t> %</w:t>
+      </w:r>
+      <w:proofErr w:type="spellStart"/>
+      <w:r>
+        <w:rPr>
+          <w:rFonts w:asciiTheme="minorHAnsi" w:hAnsiTheme="minorHAnsi"/>
+          <w:color w:val="222222"/>
+          <w:shd w:val="clear" w:color="auto" w:fill="FFFFFF"/>
+        </w:rPr>
+        <w:t>systemdrive</w:t>
+      </w:r>
+      <w:proofErr w:type="spellEnd"/>
+      <w:r>
+        <w:rPr>
+          <w:rFonts w:asciiTheme="minorHAnsi" w:hAnsiTheme="minorHAnsi"/>
+          <w:color w:val="222222"/>
+          <w:shd w:val="clear" w:color="auto" w:fill="FFFFFF"/>
+        </w:rPr>
+        <w:t>%\Windows\SysWoW64\odbcad32.exe</w:t>
+      </w:r>
+    </w:p>
+    <w:p>
+      <w:pPr>
+        <w:rPr>
+          <w:rFonts w:asciiTheme="minorHAnsi" w:hAnsiTheme="minorHAnsi"/>
+          <w:color w:val="222222"/>
+          <w:sz w:val="20"/>
+          <w:shd w:val="clear" w:color="auto" w:fill="FFFFFF"/>
+        </w:rPr>
+      </w:pPr>
+      <w:r>
+        <w:rPr>
+          <w:rFonts w:asciiTheme="minorHAnsi" w:hAnsiTheme="minorHAnsi"/>
+          <w:color w:val="222222"/>
+          <w:sz w:val="20"/>
+          <w:shd w:val="clear" w:color="auto" w:fill="FFFFFF"/>
+        </w:rPr>
+        <w:lastRenderedPageBreak/>
+        <w:t>In the ODBC Data Source Administrator (32-bit) window</w:t>
+      </w:r>
+      <w:r>
+        <w:rPr>
+          <w:rFonts w:asciiTheme="minorHAnsi" w:hAnsiTheme="minorHAnsi"/>
+          <w:color w:val="222222"/>
+          <w:sz w:val="20"/>
+          <w:shd w:val="clear" w:color="auto" w:fill="FFFFFF"/>
+        </w:rPr>
+        <w:t xml:space="preserve"> and the System DSN tab</w:t>
+      </w:r>
+      <w:r>
+        <w:rPr>
+          <w:rFonts w:asciiTheme="minorHAnsi" w:hAnsiTheme="minorHAnsi"/>
+          <w:color w:val="222222"/>
+          <w:sz w:val="20"/>
+          <w:shd w:val="clear" w:color="auto" w:fill="FFFFFF"/>
+        </w:rPr>
+        <w:t>, c</w:t>
+      </w:r>
+      <w:r>
+        <w:rPr>
+          <w:rFonts w:asciiTheme="minorHAnsi" w:hAnsiTheme="minorHAnsi"/>
+          <w:color w:val="222222"/>
+          <w:sz w:val="20"/>
+          <w:shd w:val="clear" w:color="auto" w:fill="FFFFFF"/>
+        </w:rPr>
+        <w:t>lick the Add</w:t>
+      </w:r>
+      <w:r>
+        <w:rPr>
+          <w:rFonts w:asciiTheme="minorHAnsi" w:hAnsiTheme="minorHAnsi"/>
+          <w:color w:val="222222"/>
+          <w:sz w:val="20"/>
+          <w:shd w:val="clear" w:color="auto" w:fill="FFFFFF"/>
+        </w:rPr>
+        <w:t>…</w:t>
+      </w:r>
+      <w:r>
+        <w:rPr>
+          <w:rFonts w:asciiTheme="minorHAnsi" w:hAnsiTheme="minorHAnsi"/>
+          <w:color w:val="222222"/>
+          <w:sz w:val="20"/>
+          <w:shd w:val="clear" w:color="auto" w:fill="FFFFFF"/>
+        </w:rPr>
+        <w:t xml:space="preserve"> button to </w:t>
       </w:r>
       <w:r>
         <w:rPr>
@@ -865,7 +946,7 @@
           <w:sz w:val="20"/>
           <w:szCs w:val="20"/>
         </w:rPr>
-        <w:t>dd a data source. Scroll to the bottom. Choose SQLite3</w:t>
+        <w:t>a</w:t>
       </w:r>
       <w:r>
         <w:rPr>
@@ -874,16 +955,7 @@
           <w:sz w:val="20"/>
           <w:szCs w:val="20"/>
         </w:rPr>
-        <w:t xml:space="preserve"> ODBC driver</w:t>
-      </w:r>
-      <w:r>
-        <w:rPr>
-          <w:rFonts w:asciiTheme="minorHAnsi" w:hAnsiTheme="minorHAnsi" w:cs="Segoe UI"/>
-          <w:color w:val="000000"/>
-          <w:sz w:val="20"/>
-          <w:szCs w:val="20"/>
-        </w:rPr>
-        <w:t xml:space="preserve">, </w:t>
+        <w:t xml:space="preserve">dd a data source. Scroll to the bottom. Choose </w:t>
       </w:r>
       <w:r>
         <w:rPr>
@@ -893,7 +965,17 @@
           <w:sz w:val="20"/>
           <w:szCs w:val="20"/>
         </w:rPr>
-        <w:t>not</w:t>
+        <w:t>SQLite3</w:t>
+      </w:r>
+      <w:r>
+        <w:rPr>
+          <w:rFonts w:asciiTheme="minorHAnsi" w:hAnsiTheme="minorHAnsi" w:cs="Segoe UI"/>
+          <w:b/>
+          <w:color w:val="000000"/>
+          <w:sz w:val="20"/>
+          <w:szCs w:val="20"/>
+        </w:rPr>
+        <w:t xml:space="preserve"> ODBC driver</w:t>
       </w:r>
       <w:r>
         <w:rPr>
@@ -902,7 +984,17 @@
           <w:sz w:val="20"/>
           <w:szCs w:val="20"/>
         </w:rPr>
-        <w:t xml:space="preserve"> SQLite</w:t>
+        <w:t xml:space="preserve">, </w:t>
+      </w:r>
+      <w:r>
+        <w:rPr>
+          <w:rFonts w:asciiTheme="minorHAnsi" w:hAnsiTheme="minorHAnsi" w:cs="Segoe UI"/>
+          <w:b/>
+          <w:color w:val="000000"/>
+          <w:sz w:val="20"/>
+          <w:szCs w:val="20"/>
+        </w:rPr>
+        <w:t>not</w:t>
       </w:r>
       <w:r>
         <w:rPr>
@@ -911,7 +1003,7 @@
           <w:sz w:val="20"/>
           <w:szCs w:val="20"/>
         </w:rPr>
-        <w:t xml:space="preserve"> (which is the 64-bit driver).</w:t>
+        <w:t xml:space="preserve"> SQLite</w:t>
       </w:r>
       <w:r>
         <w:rPr>
@@ -920,7 +1012,7 @@
           <w:sz w:val="20"/>
           <w:szCs w:val="20"/>
         </w:rPr>
-        <w:t xml:space="preserve"> Note that the screen shots below were done from a Windows 7 installation, so your screen might look slightly different.</w:t>
+        <w:t xml:space="preserve"> (which is the 64-bit driver).</w:t>
       </w:r>
     </w:p>
     <w:p>
@@ -960,10 +1052,10 @@
               <wp:anchor distT="0" distB="0" distL="114300" distR="114300" simplePos="0" relativeHeight="251671552" behindDoc="0" locked="0" layoutInCell="1" allowOverlap="1" wp14:anchorId="37590F2F" wp14:editId="6EA8525E">
                 <wp:simplePos x="0" y="0"/>
                 <wp:positionH relativeFrom="column">
-                  <wp:posOffset>713789</wp:posOffset>
+                  <wp:posOffset>847090</wp:posOffset>
                 </wp:positionH>
                 <wp:positionV relativeFrom="paragraph">
-                  <wp:posOffset>1866900</wp:posOffset>
+                  <wp:posOffset>1924050</wp:posOffset>
                 </wp:positionV>
                 <wp:extent cx="763905" cy="213995"/>
                 <wp:effectExtent l="0" t="19050" r="36195" b="33655"/>
@@ -1013,180 +1105,44 @@
           </mc:Choice>
           <mc:Fallback>
             <w:pict>
-              <v:shape w14:anchorId="0C8205DC" id="Right Arrow 4" o:spid="_x0000_s1026" type="#_x0000_t13" style="position:absolute;margin-left:56.2pt;margin-top:147pt;width:60.15pt;height:16.85pt;z-index:251671552;visibility:visible;mso-wrap-style:square;mso-wrap-distance-left:9pt;mso-wrap-distance-top:0;mso-wrap-distance-right:9pt;mso-wrap-distance-bottom:0;mso-position-horizontal:absolute;mso-position-horizontal-relative:text;mso-position-vertical:absolute;mso-position-vertical-relative:text;v-text-anchor:middle" o:gfxdata="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" adj="18575" fillcolor="#5b9bd5 [3204]" strokecolor="#1f4d78 [1604]" strokeweight="1pt"/>
+              <v:shapetype w14:anchorId="5D132118" id="_x0000_t13" coordsize="21600,21600" o:spt="13" adj="16200,5400" path="m@0,l@0@1,0@1,0@2@0@2@0,21600,21600,10800xe">
+                <v:stroke joinstyle="miter"/>
+                <v:formulas>
+                  <v:f eqn="val #0"/>
+                  <v:f eqn="val #1"/>
+                  <v:f eqn="sum height 0 #1"/>
+                  <v:f eqn="sum 10800 0 #1"/>
+                  <v:f eqn="sum width 0 #0"/>
+                  <v:f eqn="prod @4 @3 10800"/>
+                  <v:f eqn="sum width 0 @5"/>
+                </v:formulas>
+                <v:path o:connecttype="custom" o:connectlocs="@0,0;0,10800;@0,21600;21600,10800" o:connectangles="270,180,90,0" textboxrect="0,@1,@6,@2"/>
+                <v:handles>
+                  <v:h position="#0,#1" xrange="0,21600" yrange="0,10800"/>
+                </v:handles>
+              </v:shapetype>
+              <v:shape id="Right Arrow 4" o:spid="_x0000_s1026" type="#_x0000_t13" style="position:absolute;margin-left:66.7pt;margin-top:151.5pt;width:60.15pt;height:16.85pt;z-index:251671552;visibility:visible;mso-wrap-style:square;mso-wrap-distance-left:9pt;mso-wrap-distance-top:0;mso-wrap-distance-right:9pt;mso-wrap-distance-bottom:0;mso-position-horizontal:absolute;mso-position-horizontal-relative:text;mso-position-vertical:absolute;mso-position-vertical-relative:text;v-text-anchor:middle" o:gfxdata="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" adj="18575" fillcolor="#5b9bd5 [3204]" strokecolor="#1f4d78 [1604]" strokeweight="1pt"/>
             </w:pict>
           </mc:Fallback>
         </mc:AlternateContent>
       </w:r>
       <w:r>
         <w:rPr>
-          <w:rFonts w:asciiTheme="minorHAnsi" w:hAnsiTheme="minorHAnsi"/>
           <w:noProof/>
           <w:lang w:val="en-US" w:eastAsia="en-US"/>
         </w:rPr>
-        <w:drawing>
-          <wp:inline distT="0" distB="0" distL="0" distR="0" wp14:anchorId="79B86668" wp14:editId="21692709">
-            <wp:extent cx="4562475" cy="3429000"/>
-            <wp:effectExtent l="0" t="0" r="9525" b="0"/>
-            <wp:docPr id="10" name="Picture 10"/>
-            <wp:cNvGraphicFramePr>
-              <a:graphicFrameLocks xmlns:a="http://schemas.openxmlformats.org/drawingml/2006/main" noChangeAspect="1"/>
-            </wp:cNvGraphicFramePr>
-            <a:graphic xmlns:a="http://schemas.openxmlformats.org/drawingml/2006/main">
-              <a:graphicData uri="http://schemas.openxmlformats.org/drawingml/2006/picture">
-                <pic:pic xmlns:pic="http://schemas.openxmlformats.org/drawingml/2006/picture">
-                  <pic:nvPicPr>
-                    <pic:cNvPr id="1" name=""/>
-                    <pic:cNvPicPr/>
-                  </pic:nvPicPr>
-                  <pic:blipFill>
-                    <a:blip r:embed="rId9"/>
-                    <a:stretch>
-                      <a:fillRect/>
-                    </a:stretch>
-                  </pic:blipFill>
-                  <pic:spPr>
-                    <a:xfrm>
-                      <a:off x="0" y="0"/>
-                      <a:ext cx="4562475" cy="3429000"/>
-                    </a:xfrm>
-                    <a:prstGeom prst="rect">
-                      <a:avLst/>
-                    </a:prstGeom>
-                  </pic:spPr>
-                </pic:pic>
-              </a:graphicData>
-            </a:graphic>
-          </wp:inline>
-        </w:drawing>
-      </w:r>
-    </w:p>
-    <w:p>
-      <w:pPr>
-        <w:rPr>
-          <w:rFonts w:asciiTheme="minorHAnsi" w:hAnsiTheme="minorHAnsi"/>
-        </w:rPr>
-      </w:pPr>
-    </w:p>
-    <w:p>
-      <w:pPr>
-        <w:rPr>
-          <w:rFonts w:asciiTheme="minorHAnsi" w:hAnsiTheme="minorHAnsi"/>
-        </w:rPr>
-      </w:pPr>
-    </w:p>
-    <w:p>
-      <w:pPr>
-        <w:rPr>
-          <w:rFonts w:asciiTheme="minorHAnsi" w:hAnsiTheme="minorHAnsi"/>
-        </w:rPr>
-      </w:pPr>
-      <w:r>
-        <w:rPr>
-          <w:rFonts w:asciiTheme="minorHAnsi" w:hAnsiTheme="minorHAnsi"/>
-        </w:rPr>
-        <w:t>The following window appears.</w:t>
-      </w:r>
-    </w:p>
-    <w:p>
-      <w:pPr>
-        <w:pStyle w:val="ListParagraph"/>
-        <w:numPr>
-          <w:ilvl w:val="0"/>
-          <w:numId w:val="10"/>
-        </w:numPr>
-        <w:rPr>
-          <w:rFonts w:asciiTheme="minorHAnsi" w:hAnsiTheme="minorHAnsi"/>
-        </w:rPr>
-      </w:pPr>
-      <w:r>
-        <w:rPr>
-          <w:rFonts w:asciiTheme="minorHAnsi" w:hAnsiTheme="minorHAnsi"/>
-        </w:rPr>
-        <w:t>Note that the Data Source Nam</w:t>
-      </w:r>
-      <w:r>
-        <w:rPr>
-          <w:rFonts w:asciiTheme="minorHAnsi" w:hAnsiTheme="minorHAnsi"/>
-        </w:rPr>
-        <w:t>e is hard coded in the script, s</w:t>
-      </w:r>
-      <w:r>
-        <w:rPr>
-          <w:rFonts w:asciiTheme="minorHAnsi" w:hAnsiTheme="minorHAnsi"/>
-        </w:rPr>
-        <w:t>o be sure to use exactly the string “Flight” as shown below</w:t>
-      </w:r>
-    </w:p>
-    <w:p>
-      <w:pPr>
-        <w:pStyle w:val="ListParagraph"/>
-        <w:numPr>
-          <w:ilvl w:val="0"/>
-          <w:numId w:val="10"/>
-        </w:numPr>
-        <w:rPr>
-          <w:rFonts w:asciiTheme="minorHAnsi" w:hAnsiTheme="minorHAnsi"/>
-        </w:rPr>
-      </w:pPr>
-      <w:r>
-        <w:rPr>
-          <w:rFonts w:asciiTheme="minorHAnsi" w:hAnsiTheme="minorHAnsi"/>
-        </w:rPr>
-        <w:t xml:space="preserve">The Database Name is </w:t>
-      </w:r>
-      <w:r>
-        <w:rPr>
-          <w:rFonts w:asciiTheme="minorHAnsi" w:hAnsiTheme="minorHAnsi"/>
-        </w:rPr>
-        <w:t xml:space="preserve">probably </w:t>
-      </w:r>
-    </w:p>
-    <w:p>
-      <w:pPr>
-        <w:ind w:left="720"/>
-        <w:rPr>
-          <w:rFonts w:asciiTheme="minorHAnsi" w:hAnsiTheme="minorHAnsi"/>
-        </w:rPr>
-      </w:pPr>
-      <w:r>
-        <w:rPr>
-          <w:rFonts w:asciiTheme="minorHAnsi" w:hAnsiTheme="minorHAnsi"/>
-        </w:rPr>
-        <w:t>C:\Users\&lt;your login&gt;\AppData\Local\UFT\Demo\DB\Flights.s3db</w:t>
-      </w:r>
-    </w:p>
-    <w:p>
-      <w:pPr>
-        <w:ind w:left="360"/>
-        <w:rPr>
-          <w:rFonts w:asciiTheme="minorHAnsi" w:hAnsiTheme="minorHAnsi"/>
-        </w:rPr>
-      </w:pPr>
-      <w:r>
-        <w:rPr>
-          <w:rFonts w:asciiTheme="minorHAnsi" w:hAnsiTheme="minorHAnsi"/>
-        </w:rPr>
-        <w:t xml:space="preserve">       But you should use the Browse control to verify</w:t>
-      </w:r>
-    </w:p>
-    <w:p>
-      <w:pPr>
-        <w:rPr>
-          <w:rFonts w:asciiTheme="minorHAnsi" w:hAnsiTheme="minorHAnsi"/>
-        </w:rPr>
-      </w:pPr>
-      <w:r>
-        <w:rPr>
-          <w:rFonts w:asciiTheme="minorHAnsi" w:hAnsiTheme="minorHAnsi"/>
+        <w:t xml:space="preserve"> </w:t>
+      </w:r>
+      <w:r>
+        <w:rPr>
           <w:noProof/>
           <w:lang w:val="en-US" w:eastAsia="en-US"/>
         </w:rPr>
         <w:drawing>
-          <wp:inline distT="0" distB="0" distL="0" distR="0" wp14:anchorId="2FC4A9C5" wp14:editId="115CCA9A">
-            <wp:extent cx="4238625" cy="2076450"/>
+          <wp:inline distT="0" distB="0" distL="0" distR="0" wp14:anchorId="3E483DE7" wp14:editId="1090ADC9">
+            <wp:extent cx="4429125" cy="3352800"/>
             <wp:effectExtent l="0" t="0" r="9525" b="0"/>
-            <wp:docPr id="19" name="Picture 19"/>
+            <wp:docPr id="9" name="Picture 9"/>
             <wp:cNvGraphicFramePr>
               <a:graphicFrameLocks xmlns:a="http://schemas.openxmlformats.org/drawingml/2006/main" noChangeAspect="1"/>
             </wp:cNvGraphicFramePr>
@@ -1206,7 +1162,7 @@
                   <pic:spPr>
                     <a:xfrm>
                       <a:off x="0" y="0"/>
-                      <a:ext cx="4238625" cy="2076450"/>
+                      <a:ext cx="4429125" cy="3352800"/>
                     </a:xfrm>
                     <a:prstGeom prst="rect">
                       <a:avLst/>
@@ -1232,12 +1188,6 @@
           <w:rFonts w:asciiTheme="minorHAnsi" w:hAnsiTheme="minorHAnsi"/>
         </w:rPr>
       </w:pPr>
-      <w:r>
-        <w:rPr>
-          <w:rFonts w:asciiTheme="minorHAnsi" w:hAnsiTheme="minorHAnsi"/>
-        </w:rPr>
-        <w:t>Note – within UFT, if you create a new database checkpoint or output value, within Microsoft Query, you will see:</w:t>
-      </w:r>
     </w:p>
     <w:p>
       <w:pPr>
@@ -1247,15 +1197,159 @@
       </w:pPr>
       <w:r>
         <w:rPr>
+          <w:rFonts w:asciiTheme="minorHAnsi" w:hAnsiTheme="minorHAnsi"/>
+        </w:rPr>
+        <w:t>The following window appears.</w:t>
+      </w:r>
+    </w:p>
+    <w:p>
+      <w:pPr>
+        <w:pStyle w:val="ListParagraph"/>
+        <w:numPr>
+          <w:ilvl w:val="0"/>
+          <w:numId w:val="10"/>
+        </w:numPr>
+        <w:rPr>
+          <w:rFonts w:asciiTheme="minorHAnsi" w:hAnsiTheme="minorHAnsi"/>
+        </w:rPr>
+      </w:pPr>
+      <w:r>
+        <w:rPr>
+          <w:rFonts w:asciiTheme="minorHAnsi" w:hAnsiTheme="minorHAnsi"/>
+        </w:rPr>
+        <w:t>Note that the Data Source Nam</w:t>
+      </w:r>
+      <w:r>
+        <w:rPr>
+          <w:rFonts w:asciiTheme="minorHAnsi" w:hAnsiTheme="minorHAnsi"/>
+        </w:rPr>
+        <w:t>e is hard coded in the script, s</w:t>
+      </w:r>
+      <w:r>
+        <w:rPr>
+          <w:rFonts w:asciiTheme="minorHAnsi" w:hAnsiTheme="minorHAnsi"/>
+        </w:rPr>
+        <w:t>o be sure to use exactly the string “Flight” as shown below</w:t>
+      </w:r>
+    </w:p>
+    <w:p>
+      <w:pPr>
+        <w:pStyle w:val="ListParagraph"/>
+        <w:numPr>
+          <w:ilvl w:val="0"/>
+          <w:numId w:val="10"/>
+        </w:numPr>
+        <w:rPr>
+          <w:rFonts w:asciiTheme="minorHAnsi" w:hAnsiTheme="minorHAnsi"/>
+        </w:rPr>
+      </w:pPr>
+      <w:r>
+        <w:rPr>
+          <w:rFonts w:asciiTheme="minorHAnsi" w:hAnsiTheme="minorHAnsi"/>
+        </w:rPr>
+        <w:t xml:space="preserve">The Database Name is </w:t>
+      </w:r>
+      <w:r>
+        <w:rPr>
+          <w:rFonts w:asciiTheme="minorHAnsi" w:hAnsiTheme="minorHAnsi"/>
+        </w:rPr>
+        <w:t xml:space="preserve">probably </w:t>
+      </w:r>
+    </w:p>
+    <w:p>
+      <w:pPr>
+        <w:ind w:left="720"/>
+        <w:rPr>
+          <w:rFonts w:asciiTheme="minorHAnsi" w:hAnsiTheme="minorHAnsi"/>
+        </w:rPr>
+      </w:pPr>
+      <w:r>
+        <w:rPr>
+          <w:rFonts w:asciiTheme="minorHAnsi" w:hAnsiTheme="minorHAnsi"/>
+        </w:rPr>
+        <w:t>C:\Users\demo\AppData\Local\UFT\Demo\DB</w:t>
+      </w:r>
+      <w:r>
+        <w:rPr>
+          <w:rFonts w:asciiTheme="minorHAnsi" w:hAnsiTheme="minorHAnsi"/>
+        </w:rPr>
+        <w:t>\Flights.s3db</w:t>
+      </w:r>
+    </w:p>
+    <w:p>
+      <w:pPr>
+        <w:ind w:left="360"/>
+        <w:rPr>
+          <w:rFonts w:asciiTheme="minorHAnsi" w:hAnsiTheme="minorHAnsi"/>
+        </w:rPr>
+      </w:pPr>
+      <w:r>
+        <w:rPr>
+          <w:rFonts w:asciiTheme="minorHAnsi" w:hAnsiTheme="minorHAnsi"/>
+        </w:rPr>
+        <w:t xml:space="preserve">       But you should use the Browse control to verify</w:t>
+      </w:r>
+      <w:r>
+        <w:rPr>
+          <w:rFonts w:asciiTheme="minorHAnsi" w:hAnsiTheme="minorHAnsi"/>
+        </w:rPr>
+        <w:t>.</w:t>
+      </w:r>
+    </w:p>
+    <w:p>
+      <w:pPr>
+        <w:pStyle w:val="ListParagraph"/>
+        <w:numPr>
+          <w:ilvl w:val="0"/>
+          <w:numId w:val="11"/>
+        </w:numPr>
+        <w:rPr>
+          <w:rFonts w:asciiTheme="minorHAnsi" w:hAnsiTheme="minorHAnsi"/>
+        </w:rPr>
+      </w:pPr>
+      <w:r>
+        <w:rPr>
+          <w:rFonts w:asciiTheme="minorHAnsi" w:hAnsiTheme="minorHAnsi"/>
+        </w:rPr>
+        <w:t xml:space="preserve">Click </w:t>
+      </w:r>
+      <w:r>
+        <w:rPr>
+          <w:rFonts w:asciiTheme="minorHAnsi" w:hAnsiTheme="minorHAnsi"/>
+          <w:b/>
+        </w:rPr>
+        <w:t>OK</w:t>
+      </w:r>
+      <w:r>
+        <w:rPr>
+          <w:rFonts w:asciiTheme="minorHAnsi" w:hAnsiTheme="minorHAnsi"/>
+        </w:rPr>
+        <w:t xml:space="preserve"> to add this data source name (DSN).</w:t>
+      </w:r>
+    </w:p>
+    <w:p>
+      <w:pPr>
+        <w:rPr>
+          <w:rFonts w:asciiTheme="minorHAnsi" w:hAnsiTheme="minorHAnsi"/>
+        </w:rPr>
+      </w:pPr>
+    </w:p>
+    <w:p>
+      <w:pPr>
+        <w:rPr>
+          <w:rFonts w:asciiTheme="minorHAnsi" w:hAnsiTheme="minorHAnsi"/>
+        </w:rPr>
+      </w:pPr>
+      <w:r>
+        <w:rPr>
           <w:noProof/>
           <w:lang w:val="en-US" w:eastAsia="en-US"/>
         </w:rPr>
-        <w:lastRenderedPageBreak/>
         <w:drawing>
-          <wp:inline distT="0" distB="0" distL="0" distR="0" wp14:anchorId="20511F19" wp14:editId="4142C0D7">
-            <wp:extent cx="4162425" cy="1438275"/>
-            <wp:effectExtent l="0" t="0" r="9525" b="9525"/>
-            <wp:docPr id="5" name="Picture 5"/>
+          <wp:inline distT="0" distB="0" distL="0" distR="0" wp14:anchorId="57ECA97B" wp14:editId="2119BA34">
+            <wp:extent cx="3666204" cy="2990850"/>
+            <wp:effectExtent l="0" t="0" r="0" b="0"/>
+            <wp:docPr id="8" name="Picture 8"/>
             <wp:cNvGraphicFramePr>
               <a:graphicFrameLocks xmlns:a="http://schemas.openxmlformats.org/drawingml/2006/main" noChangeAspect="1"/>
             </wp:cNvGraphicFramePr>
@@ -1275,7 +1369,7 @@
                   <pic:spPr>
                     <a:xfrm>
                       <a:off x="0" y="0"/>
-                      <a:ext cx="4162425" cy="1438275"/>
+                      <a:ext cx="3685175" cy="3006326"/>
                     </a:xfrm>
                     <a:prstGeom prst="rect">
                       <a:avLst/>
@@ -1298,7 +1392,16 @@
         <w:rPr>
           <w:rFonts w:asciiTheme="minorHAnsi" w:hAnsiTheme="minorHAnsi"/>
         </w:rPr>
-        <w:t>To fix this, hit OK, then select Options…</w:t>
+        <w:lastRenderedPageBreak/>
+        <w:t>Note – W</w:t>
+      </w:r>
+      <w:bookmarkStart w:id="0" w:name="_GoBack"/>
+      <w:bookmarkEnd w:id="0"/>
+      <w:r>
+        <w:rPr>
+          <w:rFonts w:asciiTheme="minorHAnsi" w:hAnsiTheme="minorHAnsi"/>
+        </w:rPr>
+        <w:t>ithin UFT, if you create a new database checkpoint or output value, within Microsoft Query, you will see:</w:t>
       </w:r>
     </w:p>
     <w:p>
@@ -1313,10 +1416,10 @@
           <w:lang w:val="en-US" w:eastAsia="en-US"/>
         </w:rPr>
         <w:drawing>
-          <wp:inline distT="0" distB="0" distL="0" distR="0" wp14:anchorId="65646F0F" wp14:editId="39D54FB0">
-            <wp:extent cx="4829175" cy="2990850"/>
-            <wp:effectExtent l="0" t="0" r="9525" b="0"/>
-            <wp:docPr id="6" name="Picture 6"/>
+          <wp:inline distT="0" distB="0" distL="0" distR="0" wp14:anchorId="20511F19" wp14:editId="4142C0D7">
+            <wp:extent cx="4162425" cy="1438275"/>
+            <wp:effectExtent l="0" t="0" r="9525" b="9525"/>
+            <wp:docPr id="5" name="Picture 5"/>
             <wp:cNvGraphicFramePr>
               <a:graphicFrameLocks xmlns:a="http://schemas.openxmlformats.org/drawingml/2006/main" noChangeAspect="1"/>
             </wp:cNvGraphicFramePr>
@@ -1336,7 +1439,7 @@
                   <pic:spPr>
                     <a:xfrm>
                       <a:off x="0" y="0"/>
-                      <a:ext cx="4829175" cy="2990850"/>
+                      <a:ext cx="4162425" cy="1438275"/>
                     </a:xfrm>
                     <a:prstGeom prst="rect">
                       <a:avLst/>
@@ -1355,6 +1458,12 @@
           <w:rFonts w:asciiTheme="minorHAnsi" w:hAnsiTheme="minorHAnsi"/>
         </w:rPr>
       </w:pPr>
+      <w:r>
+        <w:rPr>
+          <w:rFonts w:asciiTheme="minorHAnsi" w:hAnsiTheme="minorHAnsi"/>
+        </w:rPr>
+        <w:t>To fix this, hit OK, then select Options…</w:t>
+      </w:r>
     </w:p>
     <w:p>
       <w:pPr>
@@ -1364,27 +1473,14 @@
       </w:pPr>
       <w:r>
         <w:rPr>
-          <w:rFonts w:asciiTheme="minorHAnsi" w:hAnsiTheme="minorHAnsi"/>
-        </w:rPr>
-        <w:t>Enable System Tables by clicking the box</w:t>
-      </w:r>
-    </w:p>
-    <w:p>
-      <w:pPr>
-        <w:rPr>
-          <w:rFonts w:asciiTheme="minorHAnsi" w:hAnsiTheme="minorHAnsi"/>
-        </w:rPr>
-      </w:pPr>
-      <w:r>
-        <w:rPr>
           <w:noProof/>
           <w:lang w:val="en-US" w:eastAsia="en-US"/>
         </w:rPr>
         <w:drawing>
-          <wp:inline distT="0" distB="0" distL="0" distR="0" wp14:anchorId="680C9C5F" wp14:editId="0C9F4613">
-            <wp:extent cx="3400425" cy="2724150"/>
+          <wp:inline distT="0" distB="0" distL="0" distR="0" wp14:anchorId="65646F0F" wp14:editId="39D54FB0">
+            <wp:extent cx="4829175" cy="2990850"/>
             <wp:effectExtent l="0" t="0" r="9525" b="0"/>
-            <wp:docPr id="7" name="Picture 7"/>
+            <wp:docPr id="6" name="Picture 6"/>
             <wp:cNvGraphicFramePr>
               <a:graphicFrameLocks xmlns:a="http://schemas.openxmlformats.org/drawingml/2006/main" noChangeAspect="1"/>
             </wp:cNvGraphicFramePr>
@@ -1404,6 +1500,74 @@
                   <pic:spPr>
                     <a:xfrm>
                       <a:off x="0" y="0"/>
+                      <a:ext cx="4829175" cy="2990850"/>
+                    </a:xfrm>
+                    <a:prstGeom prst="rect">
+                      <a:avLst/>
+                    </a:prstGeom>
+                  </pic:spPr>
+                </pic:pic>
+              </a:graphicData>
+            </a:graphic>
+          </wp:inline>
+        </w:drawing>
+      </w:r>
+    </w:p>
+    <w:p>
+      <w:pPr>
+        <w:rPr>
+          <w:rFonts w:asciiTheme="minorHAnsi" w:hAnsiTheme="minorHAnsi"/>
+        </w:rPr>
+      </w:pPr>
+    </w:p>
+    <w:p>
+      <w:pPr>
+        <w:rPr>
+          <w:rFonts w:asciiTheme="minorHAnsi" w:hAnsiTheme="minorHAnsi"/>
+        </w:rPr>
+      </w:pPr>
+      <w:r>
+        <w:rPr>
+          <w:rFonts w:asciiTheme="minorHAnsi" w:hAnsiTheme="minorHAnsi"/>
+        </w:rPr>
+        <w:t>Enable System Tables by clicking the box</w:t>
+      </w:r>
+    </w:p>
+    <w:p>
+      <w:pPr>
+        <w:rPr>
+          <w:rFonts w:asciiTheme="minorHAnsi" w:hAnsiTheme="minorHAnsi"/>
+        </w:rPr>
+      </w:pPr>
+      <w:r>
+        <w:rPr>
+          <w:noProof/>
+          <w:lang w:val="en-US" w:eastAsia="en-US"/>
+        </w:rPr>
+        <w:drawing>
+          <wp:inline distT="0" distB="0" distL="0" distR="0" wp14:anchorId="680C9C5F" wp14:editId="0C9F4613">
+            <wp:extent cx="3400425" cy="2724150"/>
+            <wp:effectExtent l="0" t="0" r="9525" b="0"/>
+            <wp:docPr id="7" name="Picture 7"/>
+            <wp:cNvGraphicFramePr>
+              <a:graphicFrameLocks xmlns:a="http://schemas.openxmlformats.org/drawingml/2006/main" noChangeAspect="1"/>
+            </wp:cNvGraphicFramePr>
+            <a:graphic xmlns:a="http://schemas.openxmlformats.org/drawingml/2006/main">
+              <a:graphicData uri="http://schemas.openxmlformats.org/drawingml/2006/picture">
+                <pic:pic xmlns:pic="http://schemas.openxmlformats.org/drawingml/2006/picture">
+                  <pic:nvPicPr>
+                    <pic:cNvPr id="1" name=""/>
+                    <pic:cNvPicPr/>
+                  </pic:nvPicPr>
+                  <pic:blipFill>
+                    <a:blip r:embed="rId14"/>
+                    <a:stretch>
+                      <a:fillRect/>
+                    </a:stretch>
+                  </pic:blipFill>
+                  <pic:spPr>
+                    <a:xfrm>
+                      <a:off x="0" y="0"/>
                       <a:ext cx="3400425" cy="2724150"/>
                     </a:xfrm>
                     <a:prstGeom prst="rect">
@@ -1543,6 +1707,119 @@
     </w:lvl>
   </w:abstractNum>
   <w:abstractNum w:abstractNumId="1">
+    <w:nsid w:val="0C8F7C51"/>
+    <w:multiLevelType w:val="hybridMultilevel"/>
+    <w:tmpl w:val="1DFCB784"/>
+    <w:lvl w:ilvl="0" w:tplc="04090001">
+      <w:start w:val="1"/>
+      <w:numFmt w:val="bullet"/>
+      <w:lvlText w:val=""/>
+      <w:lvlJc w:val="left"/>
+      <w:pPr>
+        <w:ind w:left="720" w:hanging="360"/>
+      </w:pPr>
+      <w:rPr>
+        <w:rFonts w:ascii="Symbol" w:hAnsi="Symbol" w:hint="default"/>
+      </w:rPr>
+    </w:lvl>
+    <w:lvl w:ilvl="1" w:tplc="04090003" w:tentative="1">
+      <w:start w:val="1"/>
+      <w:numFmt w:val="bullet"/>
+      <w:lvlText w:val="o"/>
+      <w:lvlJc w:val="left"/>
+      <w:pPr>
+        <w:ind w:left="1440" w:hanging="360"/>
+      </w:pPr>
+      <w:rPr>
+        <w:rFonts w:ascii="Courier New" w:hAnsi="Courier New" w:cs="Courier New" w:hint="default"/>
+      </w:rPr>
+    </w:lvl>
+    <w:lvl w:ilvl="2" w:tplc="04090005" w:tentative="1">
+      <w:start w:val="1"/>
+      <w:numFmt w:val="bullet"/>
+      <w:lvlText w:val=""/>
+      <w:lvlJc w:val="left"/>
+      <w:pPr>
+        <w:ind w:left="2160" w:hanging="360"/>
+      </w:pPr>
+      <w:rPr>
+        <w:rFonts w:ascii="Wingdings" w:hAnsi="Wingdings" w:hint="default"/>
+      </w:rPr>
+    </w:lvl>
+    <w:lvl w:ilvl="3" w:tplc="04090001" w:tentative="1">
+      <w:start w:val="1"/>
+      <w:numFmt w:val="bullet"/>
+      <w:lvlText w:val=""/>
+      <w:lvlJc w:val="left"/>
+      <w:pPr>
+        <w:ind w:left="2880" w:hanging="360"/>
+      </w:pPr>
+      <w:rPr>
+        <w:rFonts w:ascii="Symbol" w:hAnsi="Symbol" w:hint="default"/>
+      </w:rPr>
+    </w:lvl>
+    <w:lvl w:ilvl="4" w:tplc="04090003" w:tentative="1">
+      <w:start w:val="1"/>
+      <w:numFmt w:val="bullet"/>
+      <w:lvlText w:val="o"/>
+      <w:lvlJc w:val="left"/>
+      <w:pPr>
+        <w:ind w:left="3600" w:hanging="360"/>
+      </w:pPr>
+      <w:rPr>
+        <w:rFonts w:ascii="Courier New" w:hAnsi="Courier New" w:cs="Courier New" w:hint="default"/>
+      </w:rPr>
+    </w:lvl>
+    <w:lvl w:ilvl="5" w:tplc="04090005" w:tentative="1">
+      <w:start w:val="1"/>
+      <w:numFmt w:val="bullet"/>
+      <w:lvlText w:val=""/>
+      <w:lvlJc w:val="left"/>
+      <w:pPr>
+        <w:ind w:left="4320" w:hanging="360"/>
+      </w:pPr>
+      <w:rPr>
+        <w:rFonts w:ascii="Wingdings" w:hAnsi="Wingdings" w:hint="default"/>
+      </w:rPr>
+    </w:lvl>
+    <w:lvl w:ilvl="6" w:tplc="04090001" w:tentative="1">
+      <w:start w:val="1"/>
+      <w:numFmt w:val="bullet"/>
+      <w:lvlText w:val=""/>
+      <w:lvlJc w:val="left"/>
+      <w:pPr>
+        <w:ind w:left="5040" w:hanging="360"/>
+      </w:pPr>
+      <w:rPr>
+        <w:rFonts w:ascii="Symbol" w:hAnsi="Symbol" w:hint="default"/>
+      </w:rPr>
+    </w:lvl>
+    <w:lvl w:ilvl="7" w:tplc="04090003" w:tentative="1">
+      <w:start w:val="1"/>
+      <w:numFmt w:val="bullet"/>
+      <w:lvlText w:val="o"/>
+      <w:lvlJc w:val="left"/>
+      <w:pPr>
+        <w:ind w:left="5760" w:hanging="360"/>
+      </w:pPr>
+      <w:rPr>
+        <w:rFonts w:ascii="Courier New" w:hAnsi="Courier New" w:cs="Courier New" w:hint="default"/>
+      </w:rPr>
+    </w:lvl>
+    <w:lvl w:ilvl="8" w:tplc="04090005" w:tentative="1">
+      <w:start w:val="1"/>
+      <w:numFmt w:val="bullet"/>
+      <w:lvlText w:val=""/>
+      <w:lvlJc w:val="left"/>
+      <w:pPr>
+        <w:ind w:left="6480" w:hanging="360"/>
+      </w:pPr>
+      <w:rPr>
+        <w:rFonts w:ascii="Wingdings" w:hAnsi="Wingdings" w:hint="default"/>
+      </w:rPr>
+    </w:lvl>
+  </w:abstractNum>
+  <w:abstractNum w:abstractNumId="2">
     <w:nsid w:val="19D11B89"/>
     <w:multiLevelType w:val="hybridMultilevel"/>
     <w:tmpl w:val="7026FB8E"/>
@@ -1628,7 +1905,7 @@
       </w:pPr>
     </w:lvl>
   </w:abstractNum>
-  <w:abstractNum w:abstractNumId="2">
+  <w:abstractNum w:abstractNumId="3">
     <w:nsid w:val="23A77579"/>
     <w:multiLevelType w:val="hybridMultilevel"/>
     <w:tmpl w:val="7026FB8E"/>
@@ -1714,7 +1991,7 @@
       </w:pPr>
     </w:lvl>
   </w:abstractNum>
-  <w:abstractNum w:abstractNumId="3">
+  <w:abstractNum w:abstractNumId="4">
     <w:nsid w:val="35205449"/>
     <w:multiLevelType w:val="hybridMultilevel"/>
     <w:tmpl w:val="3FECAD3C"/>
@@ -1800,7 +2077,7 @@
       </w:pPr>
     </w:lvl>
   </w:abstractNum>
-  <w:abstractNum w:abstractNumId="4">
+  <w:abstractNum w:abstractNumId="5">
     <w:nsid w:val="3B3C3CC2"/>
     <w:multiLevelType w:val="multilevel"/>
     <w:tmpl w:val="B23E7C2A"/>
@@ -1949,7 +2226,7 @@
       </w:rPr>
     </w:lvl>
   </w:abstractNum>
-  <w:abstractNum w:abstractNumId="5">
+  <w:abstractNum w:abstractNumId="6">
     <w:nsid w:val="46810631"/>
     <w:multiLevelType w:val="multilevel"/>
     <w:tmpl w:val="B23E7C2A"/>
@@ -2098,7 +2375,7 @@
       </w:rPr>
     </w:lvl>
   </w:abstractNum>
-  <w:abstractNum w:abstractNumId="6">
+  <w:abstractNum w:abstractNumId="7">
     <w:nsid w:val="4D34045B"/>
     <w:multiLevelType w:val="hybridMultilevel"/>
     <w:tmpl w:val="98D01424"/>
@@ -2211,7 +2488,7 @@
       </w:rPr>
     </w:lvl>
   </w:abstractNum>
-  <w:abstractNum w:abstractNumId="7">
+  <w:abstractNum w:abstractNumId="8">
     <w:nsid w:val="5CFB5862"/>
     <w:multiLevelType w:val="hybridMultilevel"/>
     <w:tmpl w:val="CBDA25A8"/>
@@ -2297,7 +2574,7 @@
       </w:pPr>
     </w:lvl>
   </w:abstractNum>
-  <w:abstractNum w:abstractNumId="8">
+  <w:abstractNum w:abstractNumId="9">
     <w:nsid w:val="6D3D1386"/>
     <w:multiLevelType w:val="hybridMultilevel"/>
     <w:tmpl w:val="78A49DCC"/>
@@ -2410,7 +2687,7 @@
       </w:rPr>
     </w:lvl>
   </w:abstractNum>
-  <w:abstractNum w:abstractNumId="9">
+  <w:abstractNum w:abstractNumId="10">
     <w:nsid w:val="7FAC3857"/>
     <w:multiLevelType w:val="hybridMultilevel"/>
     <w:tmpl w:val="228A4A98"/>
@@ -2524,34 +2801,37 @@
     </w:lvl>
   </w:abstractNum>
   <w:num w:numId="1">
+    <w:abstractNumId w:val="5"/>
+  </w:num>
+  <w:num w:numId="2">
+    <w:abstractNumId w:val="9"/>
+  </w:num>
+  <w:num w:numId="3">
+    <w:abstractNumId w:val="7"/>
+  </w:num>
+  <w:num w:numId="4">
     <w:abstractNumId w:val="4"/>
   </w:num>
-  <w:num w:numId="2">
+  <w:num w:numId="5">
+    <w:abstractNumId w:val="6"/>
+  </w:num>
+  <w:num w:numId="6">
+    <w:abstractNumId w:val="3"/>
+  </w:num>
+  <w:num w:numId="7">
     <w:abstractNumId w:val="8"/>
   </w:num>
-  <w:num w:numId="3">
-    <w:abstractNumId w:val="6"/>
-  </w:num>
-  <w:num w:numId="4">
-    <w:abstractNumId w:val="3"/>
-  </w:num>
-  <w:num w:numId="5">
-    <w:abstractNumId w:val="5"/>
-  </w:num>
-  <w:num w:numId="6">
+  <w:num w:numId="8">
     <w:abstractNumId w:val="2"/>
   </w:num>
-  <w:num w:numId="7">
-    <w:abstractNumId w:val="7"/>
-  </w:num>
-  <w:num w:numId="8">
-    <w:abstractNumId w:val="1"/>
-  </w:num>
   <w:num w:numId="9">
-    <w:abstractNumId w:val="9"/>
+    <w:abstractNumId w:val="10"/>
   </w:num>
   <w:num w:numId="10">
     <w:abstractNumId w:val="0"/>
+  </w:num>
+  <w:num w:numId="11">
+    <w:abstractNumId w:val="1"/>
   </w:num>
 </w:numbering>
 </file>

</xml_diff>